<commit_message>
[Ticket 1] issue #5
Add micro-service libraryReservations
</commit_message>
<xml_diff>
--- a/P10_ticket_management/ticket_1/ticket_1_On_going.docx
+++ b/P10_ticket_management/ticket_1/ticket_1_On_going.docx
@@ -2802,6 +2802,91 @@
           <w:lang w:val="en-US"/>
         </w:rPr>
         <w:lastRenderedPageBreak/>
+        <w:t>New micro-service</w:t>
+      </w:r>
+    </w:p>
+    <w:p>
+      <w:pPr>
+        <w:pStyle w:val="Titre3"/>
+        <w:rPr>
+          <w:lang w:val="en-US"/>
+        </w:rPr>
+      </w:pPr>
+      <w:r>
+        <w:rPr>
+          <w:lang w:val="en-US"/>
+        </w:rPr>
+        <w:t>Name</w:t>
+      </w:r>
+    </w:p>
+    <w:p>
+      <w:pPr>
+        <w:rPr>
+          <w:lang w:val="en-US"/>
+        </w:rPr>
+      </w:pPr>
+      <w:proofErr w:type="spellStart"/>
+      <w:r>
+        <w:rPr>
+          <w:lang w:val="en-US"/>
+        </w:rPr>
+        <w:t>libraryReservations</w:t>
+      </w:r>
+      <w:proofErr w:type="spellEnd"/>
+    </w:p>
+    <w:p>
+      <w:pPr>
+        <w:pStyle w:val="Titre3"/>
+        <w:rPr>
+          <w:lang w:val="en-US"/>
+        </w:rPr>
+      </w:pPr>
+      <w:r>
+        <w:rPr>
+          <w:lang w:val="en-US"/>
+        </w:rPr>
+        <w:t>Aim</w:t>
+      </w:r>
+    </w:p>
+    <w:p>
+      <w:pPr>
+        <w:rPr>
+          <w:lang w:val="en-US"/>
+        </w:rPr>
+      </w:pPr>
+      <w:r>
+        <w:rPr>
+          <w:lang w:val="en-US"/>
+        </w:rPr>
+        <w:t xml:space="preserve">In charge of managing the book reservation, and related to the new database tables created </w:t>
+      </w:r>
+      <w:proofErr w:type="gramStart"/>
+      <w:r>
+        <w:rPr>
+          <w:lang w:val="en-US"/>
+        </w:rPr>
+        <w:t>above</w:t>
+      </w:r>
+      <w:proofErr w:type="gramEnd"/>
+    </w:p>
+    <w:p>
+      <w:pPr>
+        <w:rPr>
+          <w:lang w:val="en-US"/>
+        </w:rPr>
+      </w:pPr>
+    </w:p>
+    <w:p>
+      <w:pPr>
+        <w:pStyle w:val="Titre2"/>
+        <w:rPr>
+          <w:lang w:val="en-US"/>
+        </w:rPr>
+      </w:pPr>
+      <w:r>
+        <w:rPr>
+          <w:lang w:val="en-US"/>
+        </w:rPr>
         <w:t>Book list behavior modification</w:t>
       </w:r>
     </w:p>
@@ -2894,6 +2979,7 @@
         <w:rPr>
           <w:noProof/>
         </w:rPr>
+        <w:lastRenderedPageBreak/>
         <w:drawing>
           <wp:inline distT="0" distB="0" distL="0" distR="0" wp14:anchorId="458DE474" wp14:editId="216590CC">
             <wp:extent cx="4195111" cy="3387256"/>

</xml_diff>

<commit_message>
update Ticket 1 doc
</commit_message>
<xml_diff>
--- a/P10_ticket_management/ticket_1/ticket_1_On_going.docx
+++ b/P10_ticket_management/ticket_1/ticket_1_On_going.docx
@@ -2875,6 +2875,19 @@
           <w:lang w:val="en-US"/>
         </w:rPr>
       </w:pPr>
+      <w:r>
+        <w:rPr>
+          <w:lang w:val="en-US"/>
+        </w:rPr>
+        <w:br w:type="page"/>
+      </w:r>
+    </w:p>
+    <w:p>
+      <w:pPr>
+        <w:rPr>
+          <w:lang w:val="en-US"/>
+        </w:rPr>
+      </w:pPr>
     </w:p>
     <w:p>
       <w:pPr>
@@ -2979,11 +2992,10 @@
         <w:rPr>
           <w:noProof/>
         </w:rPr>
-        <w:lastRenderedPageBreak/>
         <w:drawing>
-          <wp:inline distT="0" distB="0" distL="0" distR="0" wp14:anchorId="458DE474" wp14:editId="216590CC">
-            <wp:extent cx="4195111" cy="3387256"/>
-            <wp:effectExtent l="0" t="0" r="0" b="3810"/>
+          <wp:inline distT="0" distB="0" distL="0" distR="0" wp14:anchorId="458DE474" wp14:editId="184AB40E">
+            <wp:extent cx="3379305" cy="2728550"/>
+            <wp:effectExtent l="0" t="0" r="0" b="0"/>
             <wp:docPr id="2" name="Image 2"/>
             <wp:cNvGraphicFramePr>
               <a:graphicFrameLocks xmlns:a="http://schemas.openxmlformats.org/drawingml/2006/main" noChangeAspect="1"/>
@@ -3004,7 +3016,7 @@
                   <pic:spPr>
                     <a:xfrm>
                       <a:off x="0" y="0"/>
-                      <a:ext cx="4208308" cy="3397912"/>
+                      <a:ext cx="3390996" cy="2737990"/>
                     </a:xfrm>
                     <a:prstGeom prst="rect">
                       <a:avLst/>

</xml_diff>

<commit_message>
Database modification as per approach change seee v1.2 + add old version
</commit_message>
<xml_diff>
--- a/P10_ticket_management/ticket_1/ticket_1_On_going.docx
+++ b/P10_ticket_management/ticket_1/ticket_1_On_going.docx
@@ -1259,13 +1259,8 @@
         <w:contextualSpacing/>
       </w:pPr>
       <w:r>
-        <w:t xml:space="preserve">The </w:t>
-      </w:r>
-      <w:proofErr w:type="spellStart"/>
-      <w:r>
-        <w:t>customer</w:t>
-      </w:r>
-      <w:proofErr w:type="spellEnd"/>
+        <w:t>The customer</w:t>
+      </w:r>
     </w:p>
     <w:p>
       <w:pPr>
@@ -1449,58 +1444,8 @@
         <w:rPr>
           <w:lang w:val="en-US"/>
         </w:rPr>
-        <w:t xml:space="preserve">Il sera </w:t>
-      </w:r>
-      <w:proofErr w:type="spellStart"/>
-      <w:r>
-        <w:rPr>
-          <w:lang w:val="en-US"/>
-        </w:rPr>
-        <w:t>alors</w:t>
-      </w:r>
-      <w:proofErr w:type="spellEnd"/>
-      <w:r>
-        <w:rPr>
-          <w:lang w:val="en-US"/>
-        </w:rPr>
-        <w:t xml:space="preserve"> </w:t>
-      </w:r>
-      <w:proofErr w:type="spellStart"/>
-      <w:r>
-        <w:rPr>
-          <w:lang w:val="en-US"/>
-        </w:rPr>
-        <w:t>ajouté</w:t>
-      </w:r>
-      <w:proofErr w:type="spellEnd"/>
-      <w:r>
-        <w:rPr>
-          <w:lang w:val="en-US"/>
-        </w:rPr>
-        <w:t xml:space="preserve"> à la </w:t>
-      </w:r>
-      <w:proofErr w:type="spellStart"/>
-      <w:r>
-        <w:rPr>
-          <w:lang w:val="en-US"/>
-        </w:rPr>
-        <w:t>liste</w:t>
-      </w:r>
-      <w:proofErr w:type="spellEnd"/>
-      <w:r>
-        <w:rPr>
-          <w:lang w:val="en-US"/>
-        </w:rPr>
-        <w:t xml:space="preserve"> </w:t>
-      </w:r>
-      <w:proofErr w:type="spellStart"/>
-      <w:r>
-        <w:rPr>
-          <w:lang w:val="en-US"/>
-        </w:rPr>
-        <w:t>d’attente</w:t>
-      </w:r>
-      <w:proofErr w:type="spellEnd"/>
+        <w:t>Il sera alors ajouté à la liste d’attente</w:t>
+      </w:r>
     </w:p>
     <w:p>
       <w:pPr>
@@ -1525,11 +1470,9 @@
       <w:r>
         <w:t xml:space="preserve">L’usager doit pouvoir annuler une </w:t>
       </w:r>
-      <w:proofErr w:type="spellStart"/>
       <w:r>
         <w:t>reservation</w:t>
       </w:r>
-      <w:proofErr w:type="spellEnd"/>
     </w:p>
     <w:p>
       <w:pPr>
@@ -1619,7 +1562,6 @@
         </w:rPr>
         <w:t xml:space="preserve">Add </w:t>
       </w:r>
-      <w:proofErr w:type="spellStart"/>
       <w:r>
         <w:rPr>
           <w:lang w:val="en-US"/>
@@ -1642,14 +1584,7 @@
         <w:rPr>
           <w:lang w:val="en-US"/>
         </w:rPr>
-        <w:t>reservation</w:t>
-      </w:r>
-      <w:proofErr w:type="spellEnd"/>
-      <w:r>
-        <w:rPr>
-          <w:lang w:val="en-US"/>
-        </w:rPr>
-        <w:t xml:space="preserve"> on LIBRARY database.</w:t>
+        <w:t>reservation on LIBRARY database.</w:t>
       </w:r>
     </w:p>
     <w:p>
@@ -1861,19 +1796,11 @@
                 <w:lang w:val="en-US"/>
               </w:rPr>
             </w:pPr>
-            <w:proofErr w:type="spellStart"/>
-            <w:r>
-              <w:rPr>
-                <w:lang w:val="en-US"/>
-              </w:rPr>
-              <w:t>NotNull</w:t>
-            </w:r>
-            <w:proofErr w:type="spellEnd"/>
-            <w:r>
-              <w:rPr>
-                <w:lang w:val="en-US"/>
-              </w:rPr>
-              <w:t xml:space="preserve"> / Unique</w:t>
+            <w:r>
+              <w:rPr>
+                <w:lang w:val="en-US"/>
+              </w:rPr>
+              <w:t>NotNull / Unique</w:t>
             </w:r>
           </w:p>
         </w:tc>
@@ -1894,14 +1821,12 @@
                 <w:lang w:val="en-US"/>
               </w:rPr>
             </w:pPr>
-            <w:proofErr w:type="spellStart"/>
             <w:r>
               <w:rPr>
                 <w:lang w:val="en-US"/>
               </w:rPr>
               <w:t>notification_date</w:t>
             </w:r>
-            <w:proofErr w:type="spellEnd"/>
           </w:p>
         </w:tc>
         <w:tc>
@@ -1961,14 +1886,12 @@
                 <w:lang w:val="en-US"/>
               </w:rPr>
             </w:pPr>
-            <w:proofErr w:type="spellStart"/>
             <w:r>
               <w:rPr>
                 <w:lang w:val="en-US"/>
               </w:rPr>
               <w:t>canceled_status</w:t>
             </w:r>
-            <w:proofErr w:type="spellEnd"/>
           </w:p>
         </w:tc>
         <w:tc>
@@ -2003,14 +1926,12 @@
                 <w:lang w:val="en-US"/>
               </w:rPr>
             </w:pPr>
-            <w:proofErr w:type="spellStart"/>
             <w:r>
               <w:rPr>
                 <w:lang w:val="en-US"/>
               </w:rPr>
               <w:t>NotNull</w:t>
             </w:r>
-            <w:proofErr w:type="spellEnd"/>
           </w:p>
         </w:tc>
       </w:tr>
@@ -2070,14 +1991,12 @@
                 <w:lang w:val="en-US"/>
               </w:rPr>
             </w:pPr>
-            <w:proofErr w:type="spellStart"/>
             <w:r>
               <w:rPr>
                 <w:lang w:val="en-US"/>
               </w:rPr>
               <w:t>NotNull</w:t>
             </w:r>
-            <w:proofErr w:type="spellEnd"/>
           </w:p>
         </w:tc>
       </w:tr>
@@ -2097,14 +2016,12 @@
                 <w:lang w:val="en-US"/>
               </w:rPr>
             </w:pPr>
-            <w:proofErr w:type="spellStart"/>
             <w:r>
               <w:rPr>
                 <w:lang w:val="en-US"/>
               </w:rPr>
               <w:t>library_book_fk</w:t>
             </w:r>
-            <w:proofErr w:type="spellEnd"/>
           </w:p>
         </w:tc>
         <w:tc>
@@ -2139,14 +2056,12 @@
                 <w:lang w:val="en-US"/>
               </w:rPr>
             </w:pPr>
-            <w:proofErr w:type="spellStart"/>
             <w:r>
               <w:rPr>
                 <w:lang w:val="en-US"/>
               </w:rPr>
               <w:t>NotNull</w:t>
             </w:r>
-            <w:proofErr w:type="spellEnd"/>
           </w:p>
         </w:tc>
       </w:tr>
@@ -2166,7 +2081,6 @@
                 <w:lang w:val="en-US"/>
               </w:rPr>
             </w:pPr>
-            <w:proofErr w:type="spellStart"/>
             <w:r>
               <w:rPr>
                 <w:lang w:val="en-US"/>
@@ -2179,7 +2093,6 @@
               </w:rPr>
               <w:t>ibrary_customer_fk</w:t>
             </w:r>
-            <w:proofErr w:type="spellEnd"/>
           </w:p>
         </w:tc>
         <w:tc>
@@ -2214,14 +2127,12 @@
                 <w:lang w:val="en-US"/>
               </w:rPr>
             </w:pPr>
-            <w:proofErr w:type="spellStart"/>
             <w:r>
               <w:rPr>
                 <w:lang w:val="en-US"/>
               </w:rPr>
               <w:t>NotNull</w:t>
             </w:r>
-            <w:proofErr w:type="spellEnd"/>
           </w:p>
         </w:tc>
       </w:tr>
@@ -2242,19 +2153,11 @@
           <w:lang w:val="en-US"/>
         </w:rPr>
       </w:pPr>
-      <w:proofErr w:type="spellStart"/>
-      <w:r>
-        <w:rPr>
-          <w:lang w:val="en-US"/>
-        </w:rPr>
-        <w:t>notification_date</w:t>
-      </w:r>
-      <w:proofErr w:type="spellEnd"/>
-      <w:r>
-        <w:rPr>
-          <w:lang w:val="en-US"/>
-        </w:rPr>
-        <w:t xml:space="preserve"> = 48 Hours delay</w:t>
+      <w:r>
+        <w:rPr>
+          <w:lang w:val="en-US"/>
+        </w:rPr>
+        <w:t>notification_date = 48 Hours delay</w:t>
       </w:r>
     </w:p>
     <w:p>
@@ -2264,19 +2167,11 @@
           <w:lang w:val="en-US"/>
         </w:rPr>
       </w:pPr>
-      <w:proofErr w:type="spellStart"/>
-      <w:r>
-        <w:rPr>
-          <w:lang w:val="en-US"/>
-        </w:rPr>
-        <w:t>canceled_status</w:t>
-      </w:r>
-      <w:proofErr w:type="spellEnd"/>
-      <w:r>
-        <w:rPr>
-          <w:lang w:val="en-US"/>
-        </w:rPr>
-        <w:t xml:space="preserve"> = book loaned or out of delay, customer reservation canceling</w:t>
+      <w:r>
+        <w:rPr>
+          <w:lang w:val="en-US"/>
+        </w:rPr>
+        <w:t>canceled_status = book loaned or out of delay, customer reservation canceling</w:t>
       </w:r>
     </w:p>
     <w:p>
@@ -2300,19 +2195,11 @@
           <w:lang w:val="en-US"/>
         </w:rPr>
       </w:pPr>
-      <w:proofErr w:type="spellStart"/>
-      <w:r>
-        <w:rPr>
-          <w:lang w:val="en-US"/>
-        </w:rPr>
-        <w:t>library_book_fk</w:t>
-      </w:r>
-      <w:proofErr w:type="spellEnd"/>
-      <w:r>
-        <w:rPr>
-          <w:lang w:val="en-US"/>
-        </w:rPr>
-        <w:t xml:space="preserve"> = all related book information, all books can be reserved</w:t>
+      <w:r>
+        <w:rPr>
+          <w:lang w:val="en-US"/>
+        </w:rPr>
+        <w:t>library_book_fk = all related book information, all books can be reserved</w:t>
       </w:r>
     </w:p>
     <w:p>
@@ -2326,21 +2213,186 @@
         <w:rPr>
           <w:lang w:val="en-US"/>
         </w:rPr>
-        <w:t xml:space="preserve">library </w:t>
-      </w:r>
-      <w:proofErr w:type="spellStart"/>
-      <w:r>
-        <w:rPr>
-          <w:lang w:val="en-US"/>
-        </w:rPr>
-        <w:t>library_customer_fk</w:t>
-      </w:r>
-      <w:proofErr w:type="spellEnd"/>
-      <w:r>
-        <w:rPr>
-          <w:lang w:val="en-US"/>
-        </w:rPr>
-        <w:t xml:space="preserve"> = all related customer information and restriction</w:t>
+        <w:t>library library_customer_fk = all related customer information and restriction</w:t>
+      </w:r>
+      <w:r>
+        <w:rPr>
+          <w:lang w:val="en-US"/>
+        </w:rPr>
+        <w:t>,</w:t>
+      </w:r>
+      <w:r>
+        <w:rPr>
+          <w:lang w:val="en-US"/>
+        </w:rPr>
+        <w:t xml:space="preserve"> customer reservation canceling</w:t>
+      </w:r>
+    </w:p>
+    <w:p>
+      <w:pPr>
+        <w:pStyle w:val="Titre5"/>
+      </w:pPr>
+      <w:r>
+        <w:t>Annex</w:t>
+      </w:r>
+    </w:p>
+    <w:p>
+      <w:pPr>
+        <w:rPr>
+          <w:lang w:val="en-US"/>
+        </w:rPr>
+      </w:pPr>
+      <w:r>
+        <w:rPr>
+          <w:lang w:val="en-US"/>
+        </w:rPr>
+        <w:t>SQ</w:t>
+      </w:r>
+      <w:r>
+        <w:rPr>
+          <w:lang w:val="en-US"/>
+        </w:rPr>
+        <w:t>L</w:t>
+      </w:r>
+      <w:r>
+        <w:rPr>
+          <w:lang w:val="en-US"/>
+        </w:rPr>
+        <w:t xml:space="preserve"> power architect :</w:t>
+      </w:r>
+    </w:p>
+    <w:p>
+      <w:pPr>
+        <w:pStyle w:val="Paragraphedeliste"/>
+        <w:numPr>
+          <w:ilvl w:val="0"/>
+          <w:numId w:val="1"/>
+        </w:numPr>
+        <w:rPr>
+          <w:lang w:val="en-US"/>
+        </w:rPr>
+      </w:pPr>
+      <w:r>
+        <w:rPr>
+          <w:lang w:val="en-US"/>
+        </w:rPr>
+        <w:t>\P7_DOC\mpd</w:t>
+      </w:r>
+      <w:r>
+        <w:rPr>
+          <w:lang w:val="en-US"/>
+        </w:rPr>
+        <w:t xml:space="preserve"> </w:t>
+      </w:r>
+      <w:r>
+        <w:rPr>
+          <w:lang w:val="en-US"/>
+        </w:rPr>
+        <w:t>\</w:t>
+      </w:r>
+      <w:r>
+        <w:rPr>
+          <w:lang w:val="en-US"/>
+        </w:rPr>
+        <w:t>Library_mpd_v1.2.architect</w:t>
+      </w:r>
+    </w:p>
+    <w:p>
+      <w:pPr>
+        <w:pStyle w:val="Paragraphedeliste"/>
+        <w:numPr>
+          <w:ilvl w:val="0"/>
+          <w:numId w:val="1"/>
+        </w:numPr>
+        <w:rPr>
+          <w:lang w:val="en-US"/>
+        </w:rPr>
+      </w:pPr>
+      <w:r>
+        <w:rPr>
+          <w:lang w:val="en-US"/>
+        </w:rPr>
+        <w:t xml:space="preserve">\P7_DOC\mpd </w:t>
+      </w:r>
+      <w:r>
+        <w:rPr>
+          <w:lang w:val="en-US"/>
+        </w:rPr>
+        <w:t>\</w:t>
+      </w:r>
+      <w:r>
+        <w:rPr>
+          <w:lang w:val="en-US"/>
+        </w:rPr>
+        <w:t>Library_mpd_v1.</w:t>
+      </w:r>
+      <w:r>
+        <w:rPr>
+          <w:lang w:val="en-US"/>
+        </w:rPr>
+        <w:t>2</w:t>
+      </w:r>
+      <w:r>
+        <w:rPr>
+          <w:lang w:val="en-US"/>
+        </w:rPr>
+        <w:t>.pdf</w:t>
+      </w:r>
+    </w:p>
+    <w:p>
+      <w:pPr>
+        <w:rPr>
+          <w:lang w:val="en-US"/>
+        </w:rPr>
+      </w:pPr>
+      <w:r>
+        <w:rPr>
+          <w:lang w:val="en-US"/>
+        </w:rPr>
+        <w:t>SQl file :</w:t>
+      </w:r>
+    </w:p>
+    <w:p>
+      <w:pPr>
+        <w:pStyle w:val="Paragraphedeliste"/>
+        <w:numPr>
+          <w:ilvl w:val="0"/>
+          <w:numId w:val="1"/>
+        </w:numPr>
+        <w:rPr>
+          <w:lang w:val="en-US"/>
+        </w:rPr>
+      </w:pPr>
+      <w:r>
+        <w:rPr>
+          <w:lang w:val="en-US"/>
+        </w:rPr>
+        <w:t>\P7_DB</w:t>
+      </w:r>
+      <w:r>
+        <w:rPr>
+          <w:lang w:val="en-US"/>
+        </w:rPr>
+        <w:t>\</w:t>
+      </w:r>
+      <w:r>
+        <w:rPr>
+          <w:lang w:val="en-US"/>
+        </w:rPr>
+        <w:t>Ticket_1_Update_DB_v1.2.sql</w:t>
+      </w:r>
+    </w:p>
+    <w:p>
+      <w:pPr>
+        <w:rPr>
+          <w:lang w:val="en-US"/>
+        </w:rPr>
+      </w:pPr>
+      <w:r>
+        <w:rPr>
+          <w:lang w:val="en-US"/>
+        </w:rPr>
+        <w:br w:type="page"/>
       </w:r>
     </w:p>
     <w:p>
@@ -2348,13 +2400,16 @@
         <w:pStyle w:val="Titre4"/>
         <w:contextualSpacing/>
         <w:rPr>
-          <w:lang w:val="en-US"/>
-        </w:rPr>
-      </w:pPr>
-      <w:r>
-        <w:rPr>
-          <w:lang w:val="en-US"/>
-        </w:rPr>
+          <w:strike/>
+          <w:lang w:val="en-US"/>
+        </w:rPr>
+      </w:pPr>
+      <w:r>
+        <w:rPr>
+          <w:strike/>
+          <w:lang w:val="en-US"/>
+        </w:rPr>
+        <w:lastRenderedPageBreak/>
         <w:t>library_book_reservation_number</w:t>
       </w:r>
     </w:p>
@@ -2362,8 +2417,14 @@
       <w:pPr>
         <w:pStyle w:val="Titre5"/>
         <w:contextualSpacing/>
-      </w:pPr>
-      <w:r>
+        <w:rPr>
+          <w:strike/>
+        </w:rPr>
+      </w:pPr>
+      <w:r>
+        <w:rPr>
+          <w:strike/>
+        </w:rPr>
         <w:t>Table aim</w:t>
       </w:r>
     </w:p>
@@ -2371,11 +2432,13 @@
       <w:pPr>
         <w:contextualSpacing/>
         <w:rPr>
-          <w:lang w:val="en-US"/>
-        </w:rPr>
-      </w:pPr>
-      <w:r>
-        <w:rPr>
+          <w:strike/>
+          <w:lang w:val="en-US"/>
+        </w:rPr>
+      </w:pPr>
+      <w:r>
+        <w:rPr>
+          <w:strike/>
           <w:lang w:val="en-US"/>
         </w:rPr>
         <w:t>Manage reservation limit, stock number of reservation ongoing by book.</w:t>
@@ -2385,8 +2448,14 @@
       <w:pPr>
         <w:pStyle w:val="Titre5"/>
         <w:contextualSpacing/>
-      </w:pPr>
-      <w:r>
+        <w:rPr>
+          <w:strike/>
+        </w:rPr>
+      </w:pPr>
+      <w:r>
+        <w:rPr>
+          <w:strike/>
+        </w:rPr>
         <w:t>Table definition</w:t>
       </w:r>
     </w:p>
@@ -2394,6 +2463,7 @@
       <w:pPr>
         <w:contextualSpacing/>
         <w:rPr>
+          <w:strike/>
           <w:lang w:val="en-US"/>
         </w:rPr>
       </w:pPr>
@@ -2425,16 +2495,19 @@
               <w:rPr>
                 <w:b/>
                 <w:bCs/>
+                <w:strike/>
                 <w:color w:val="694A56" w:themeColor="accent5" w:themeShade="BF"/>
                 <w:sz w:val="24"/>
                 <w:szCs w:val="24"/>
                 <w:lang w:val="en-US"/>
               </w:rPr>
             </w:pPr>
+            <w:bookmarkStart w:id="10" w:name="_Hlk67823874"/>
             <w:r>
               <w:rPr>
                 <w:b/>
                 <w:bCs/>
+                <w:strike/>
                 <w:color w:val="694A56" w:themeColor="accent5" w:themeShade="BF"/>
                 <w:sz w:val="24"/>
                 <w:szCs w:val="24"/>
@@ -2455,6 +2528,7 @@
               <w:rPr>
                 <w:b/>
                 <w:bCs/>
+                <w:strike/>
                 <w:color w:val="694A56" w:themeColor="accent5" w:themeShade="BF"/>
                 <w:sz w:val="24"/>
                 <w:szCs w:val="24"/>
@@ -2465,6 +2539,7 @@
               <w:rPr>
                 <w:b/>
                 <w:bCs/>
+                <w:strike/>
                 <w:color w:val="694A56" w:themeColor="accent5" w:themeShade="BF"/>
                 <w:sz w:val="24"/>
                 <w:szCs w:val="24"/>
@@ -2485,6 +2560,7 @@
               <w:rPr>
                 <w:b/>
                 <w:bCs/>
+                <w:strike/>
                 <w:color w:val="694A56" w:themeColor="accent5" w:themeShade="BF"/>
                 <w:sz w:val="24"/>
                 <w:szCs w:val="24"/>
@@ -2495,6 +2571,7 @@
               <w:rPr>
                 <w:b/>
                 <w:bCs/>
+                <w:strike/>
                 <w:color w:val="694A56" w:themeColor="accent5" w:themeShade="BF"/>
                 <w:sz w:val="24"/>
                 <w:szCs w:val="24"/>
@@ -2518,11 +2595,13 @@
               <w:pStyle w:val="Paragraphedeliste"/>
               <w:ind w:left="0"/>
               <w:rPr>
+                <w:strike/>
                 <w:lang w:val="en-US"/>
               </w:rPr>
             </w:pPr>
             <w:r>
               <w:rPr>
+                <w:strike/>
                 <w:lang w:val="en-US"/>
               </w:rPr>
               <w:t>id</w:t>
@@ -2538,11 +2617,13 @@
               <w:pStyle w:val="Paragraphedeliste"/>
               <w:ind w:left="0"/>
               <w:rPr>
+                <w:strike/>
                 <w:lang w:val="en-US"/>
               </w:rPr>
             </w:pPr>
             <w:r>
               <w:rPr>
+                <w:strike/>
                 <w:lang w:val="en-US"/>
               </w:rPr>
               <w:t>Integer</w:t>
@@ -2558,22 +2639,16 @@
               <w:pStyle w:val="Paragraphedeliste"/>
               <w:ind w:left="0"/>
               <w:rPr>
+                <w:strike/>
                 <w:lang w:val="en-US"/>
               </w:rPr>
             </w:pPr>
-            <w:proofErr w:type="spellStart"/>
-            <w:r>
-              <w:rPr>
-                <w:lang w:val="en-US"/>
-              </w:rPr>
-              <w:t>NotNull</w:t>
-            </w:r>
-            <w:proofErr w:type="spellEnd"/>
-            <w:r>
-              <w:rPr>
-                <w:lang w:val="en-US"/>
-              </w:rPr>
-              <w:t xml:space="preserve"> / Unique</w:t>
+            <w:r>
+              <w:rPr>
+                <w:strike/>
+                <w:lang w:val="en-US"/>
+              </w:rPr>
+              <w:t>NotNull / Unique</w:t>
             </w:r>
           </w:p>
         </w:tc>
@@ -2591,17 +2666,17 @@
               <w:pStyle w:val="Paragraphedeliste"/>
               <w:ind w:left="0"/>
               <w:rPr>
+                <w:strike/>
                 <w:lang w:val="en-US"/>
               </w:rPr>
             </w:pPr>
-            <w:proofErr w:type="spellStart"/>
-            <w:r>
-              <w:rPr>
+            <w:r>
+              <w:rPr>
+                <w:strike/>
                 <w:lang w:val="en-US"/>
               </w:rPr>
               <w:t>Number_of_reservation</w:t>
             </w:r>
-            <w:proofErr w:type="spellEnd"/>
           </w:p>
         </w:tc>
         <w:tc>
@@ -2613,11 +2688,13 @@
               <w:pStyle w:val="Paragraphedeliste"/>
               <w:ind w:left="0"/>
               <w:rPr>
+                <w:strike/>
                 <w:lang w:val="en-US"/>
               </w:rPr>
             </w:pPr>
             <w:r>
               <w:rPr>
+                <w:strike/>
                 <w:lang w:val="en-US"/>
               </w:rPr>
               <w:t>String</w:t>
@@ -2633,17 +2710,17 @@
               <w:pStyle w:val="Paragraphedeliste"/>
               <w:ind w:left="0"/>
               <w:rPr>
+                <w:strike/>
                 <w:lang w:val="en-US"/>
               </w:rPr>
             </w:pPr>
-            <w:proofErr w:type="spellStart"/>
-            <w:r>
-              <w:rPr>
+            <w:r>
+              <w:rPr>
+                <w:strike/>
                 <w:lang w:val="en-US"/>
               </w:rPr>
               <w:t>NotNull</w:t>
             </w:r>
-            <w:proofErr w:type="spellEnd"/>
           </w:p>
         </w:tc>
       </w:tr>
@@ -2660,29 +2737,31 @@
               <w:pStyle w:val="Paragraphedeliste"/>
               <w:ind w:left="0"/>
               <w:rPr>
+                <w:strike/>
                 <w:lang w:val="en-US"/>
               </w:rPr>
             </w:pPr>
-            <w:proofErr w:type="spellStart"/>
-            <w:r>
-              <w:rPr>
+            <w:r>
+              <w:rPr>
+                <w:strike/>
                 <w:lang w:val="en-US"/>
               </w:rPr>
               <w:t>library_</w:t>
             </w:r>
             <w:r>
               <w:rPr>
+                <w:strike/>
                 <w:lang w:val="en-US"/>
               </w:rPr>
               <w:t>book</w:t>
             </w:r>
             <w:r>
               <w:rPr>
+                <w:strike/>
                 <w:lang w:val="en-US"/>
               </w:rPr>
               <w:t>_fk</w:t>
             </w:r>
-            <w:proofErr w:type="spellEnd"/>
           </w:p>
         </w:tc>
         <w:tc>
@@ -2694,11 +2773,13 @@
               <w:pStyle w:val="Paragraphedeliste"/>
               <w:ind w:left="0"/>
               <w:rPr>
+                <w:strike/>
                 <w:lang w:val="en-US"/>
               </w:rPr>
             </w:pPr>
             <w:r>
               <w:rPr>
+                <w:strike/>
                 <w:lang w:val="en-US"/>
               </w:rPr>
               <w:t>Integer</w:t>
@@ -2714,47 +2795,48 @@
               <w:pStyle w:val="Paragraphedeliste"/>
               <w:ind w:left="0"/>
               <w:rPr>
+                <w:strike/>
                 <w:lang w:val="en-US"/>
               </w:rPr>
             </w:pPr>
-            <w:proofErr w:type="spellStart"/>
-            <w:r>
-              <w:rPr>
+            <w:r>
+              <w:rPr>
+                <w:strike/>
                 <w:lang w:val="en-US"/>
               </w:rPr>
               <w:t>NotNull</w:t>
             </w:r>
-            <w:proofErr w:type="spellEnd"/>
           </w:p>
         </w:tc>
       </w:tr>
     </w:tbl>
-    <w:p>
-      <w:pPr>
-        <w:pStyle w:val="Paragraphedeliste"/>
-        <w:ind w:left="1440"/>
-        <w:rPr>
-          <w:lang w:val="en-US"/>
-        </w:rPr>
-      </w:pPr>
-    </w:p>
+    <w:bookmarkEnd w:id="10"/>
     <w:p>
       <w:pPr>
         <w:pStyle w:val="Titre5"/>
         <w:contextualSpacing/>
-      </w:pPr>
-      <w:r>
+        <w:rPr>
+          <w:strike/>
+        </w:rPr>
+      </w:pPr>
+      <w:r>
+        <w:rPr>
+          <w:strike/>
+        </w:rPr>
         <w:t>Request cover</w:t>
       </w:r>
     </w:p>
     <w:p>
       <w:pPr>
-        <w:rPr>
-          <w:lang w:val="en-US"/>
-        </w:rPr>
-      </w:pPr>
-      <w:r>
-        <w:rPr>
+        <w:contextualSpacing/>
+        <w:rPr>
+          <w:strike/>
+          <w:lang w:val="en-US"/>
+        </w:rPr>
+      </w:pPr>
+      <w:r>
+        <w:rPr>
+          <w:strike/>
           <w:lang w:val="en-US"/>
         </w:rPr>
         <w:t>No more 2 reservation by exemplary</w:t>
@@ -2762,27 +2844,701 @@
     </w:p>
     <w:p>
       <w:pPr>
+        <w:pStyle w:val="Titre5"/>
+      </w:pPr>
+      <w:r>
+        <w:t>Annex</w:t>
+      </w:r>
+    </w:p>
+    <w:p>
+      <w:pPr>
+        <w:rPr>
+          <w:strike/>
+          <w:lang w:val="en-US"/>
+        </w:rPr>
+      </w:pPr>
+      <w:r>
+        <w:rPr>
+          <w:strike/>
+          <w:lang w:val="en-US"/>
+        </w:rPr>
+        <w:t>SQ</w:t>
+      </w:r>
+      <w:r>
+        <w:rPr>
+          <w:strike/>
+          <w:lang w:val="en-US"/>
+        </w:rPr>
+        <w:t>L</w:t>
+      </w:r>
+      <w:r>
+        <w:rPr>
+          <w:strike/>
+          <w:lang w:val="en-US"/>
+        </w:rPr>
+        <w:t xml:space="preserve"> power architect :</w:t>
+      </w:r>
+    </w:p>
+    <w:p>
+      <w:pPr>
+        <w:pStyle w:val="Paragraphedeliste"/>
+        <w:numPr>
+          <w:ilvl w:val="0"/>
+          <w:numId w:val="1"/>
+        </w:numPr>
+        <w:rPr>
+          <w:strike/>
+          <w:lang w:val="en-US"/>
+        </w:rPr>
+      </w:pPr>
+      <w:r>
+        <w:rPr>
+          <w:strike/>
+          <w:lang w:val="en-US"/>
+        </w:rPr>
+        <w:t>\P7_DOC\mpd \Library_mpd_v1.</w:t>
+      </w:r>
+      <w:r>
+        <w:rPr>
+          <w:strike/>
+          <w:lang w:val="en-US"/>
+        </w:rPr>
+        <w:t>1</w:t>
+      </w:r>
+      <w:r>
+        <w:rPr>
+          <w:strike/>
+          <w:lang w:val="en-US"/>
+        </w:rPr>
+        <w:t>.architect</w:t>
+      </w:r>
+    </w:p>
+    <w:p>
+      <w:pPr>
+        <w:pStyle w:val="Paragraphedeliste"/>
+        <w:numPr>
+          <w:ilvl w:val="0"/>
+          <w:numId w:val="1"/>
+        </w:numPr>
+        <w:rPr>
+          <w:strike/>
+          <w:lang w:val="en-US"/>
+        </w:rPr>
+      </w:pPr>
+      <w:r>
+        <w:rPr>
+          <w:strike/>
+          <w:lang w:val="en-US"/>
+        </w:rPr>
+        <w:t>\P7_DOC\mpd \Library_mpd_v1.</w:t>
+      </w:r>
+      <w:r>
+        <w:rPr>
+          <w:strike/>
+          <w:lang w:val="en-US"/>
+        </w:rPr>
+        <w:t>1</w:t>
+      </w:r>
+      <w:r>
+        <w:rPr>
+          <w:strike/>
+          <w:lang w:val="en-US"/>
+        </w:rPr>
+        <w:t>.pdf</w:t>
+      </w:r>
+    </w:p>
+    <w:p>
+      <w:pPr>
+        <w:rPr>
+          <w:strike/>
+          <w:lang w:val="en-US"/>
+        </w:rPr>
+      </w:pPr>
+      <w:r>
+        <w:rPr>
+          <w:strike/>
+          <w:lang w:val="en-US"/>
+        </w:rPr>
+        <w:t>SQl file :</w:t>
+      </w:r>
+    </w:p>
+    <w:p>
+      <w:pPr>
+        <w:pStyle w:val="Paragraphedeliste"/>
+        <w:numPr>
+          <w:ilvl w:val="0"/>
+          <w:numId w:val="1"/>
+        </w:numPr>
+        <w:rPr>
+          <w:strike/>
+          <w:lang w:val="en-US"/>
+        </w:rPr>
+      </w:pPr>
+      <w:r>
+        <w:rPr>
+          <w:strike/>
+          <w:lang w:val="en-US"/>
+        </w:rPr>
+        <w:t>\P7_DB\Ticket_1_Update_DB_v1.</w:t>
+      </w:r>
+      <w:r>
+        <w:rPr>
+          <w:strike/>
+          <w:lang w:val="en-US"/>
+        </w:rPr>
+        <w:t>1</w:t>
+      </w:r>
+      <w:r>
+        <w:rPr>
+          <w:strike/>
+          <w:lang w:val="en-US"/>
+        </w:rPr>
+        <w:t>.sql</w:t>
+      </w:r>
+    </w:p>
+    <w:p>
+      <w:pPr>
         <w:contextualSpacing/>
         <w:rPr>
-          <w:lang w:val="en-US"/>
-        </w:rPr>
-      </w:pPr>
+          <w:color w:val="C00000"/>
+          <w:lang w:val="en-US"/>
+        </w:rPr>
+      </w:pPr>
+      <w:r>
+        <w:rPr>
+          <w:color w:val="C00000"/>
+          <w:lang w:val="en-US"/>
+        </w:rPr>
+        <w:t xml:space="preserve">Approach modified </w:t>
+      </w:r>
+      <w:r>
+        <w:rPr>
+          <w:color w:val="C00000"/>
+          <w:lang w:val="en-US"/>
+        </w:rPr>
+        <w:t xml:space="preserve">: </w:t>
+      </w:r>
     </w:p>
     <w:p>
       <w:pPr>
         <w:contextualSpacing/>
         <w:rPr>
-          <w:lang w:val="en-US"/>
-        </w:rPr>
-      </w:pPr>
+          <w:color w:val="C00000"/>
+          <w:lang w:val="en-US"/>
+        </w:rPr>
+      </w:pPr>
+      <w:r>
+        <w:rPr>
+          <w:color w:val="C00000"/>
+          <w:lang w:val="en-US"/>
+        </w:rPr>
+        <w:t>-by adding a new table containing the number of reservations involves a call to the database at each book</w:t>
+      </w:r>
+      <w:r>
+        <w:rPr>
+          <w:color w:val="C00000"/>
+          <w:lang w:val="en-US"/>
+        </w:rPr>
+        <w:t xml:space="preserve"> </w:t>
+      </w:r>
+      <w:r>
+        <w:rPr>
+          <w:color w:val="C00000"/>
+          <w:lang w:val="en-US"/>
+        </w:rPr>
+        <w:t xml:space="preserve">reservation availability </w:t>
+      </w:r>
+      <w:r>
+        <w:rPr>
+          <w:color w:val="C00000"/>
+          <w:lang w:val="en-US"/>
+        </w:rPr>
+        <w:t>verification</w:t>
+      </w:r>
+      <w:r>
+        <w:rPr>
+          <w:color w:val="C00000"/>
+          <w:lang w:val="en-US"/>
+        </w:rPr>
+        <w:t xml:space="preserve"> in the </w:t>
+      </w:r>
+      <w:r>
+        <w:rPr>
+          <w:color w:val="C00000"/>
+          <w:lang w:val="en-US"/>
+        </w:rPr>
+        <w:t xml:space="preserve">called book </w:t>
+      </w:r>
+      <w:r>
+        <w:rPr>
+          <w:color w:val="C00000"/>
+          <w:lang w:val="en-US"/>
+        </w:rPr>
+        <w:t>list</w:t>
+      </w:r>
+      <w:r>
+        <w:rPr>
+          <w:color w:val="C00000"/>
+          <w:lang w:val="en-US"/>
+        </w:rPr>
+        <w:t>.</w:t>
+      </w:r>
+      <w:r>
+        <w:rPr>
+          <w:color w:val="C00000"/>
+          <w:lang w:val="en-US"/>
+        </w:rPr>
+        <w:t xml:space="preserve"> </w:t>
+      </w:r>
     </w:p>
     <w:p>
       <w:pPr>
         <w:contextualSpacing/>
         <w:rPr>
-          <w:lang w:val="en-US"/>
-        </w:rPr>
-      </w:pPr>
+          <w:color w:val="C00000"/>
+          <w:lang w:val="en-US"/>
+        </w:rPr>
+      </w:pPr>
+      <w:r>
+        <w:rPr>
+          <w:color w:val="C00000"/>
+          <w:lang w:val="en-US"/>
+        </w:rPr>
+        <w:t xml:space="preserve">Moreover, as reservations number is a specific book information, </w:t>
+      </w:r>
+      <w:r>
+        <w:rPr>
+          <w:color w:val="C00000"/>
+          <w:lang w:val="en-US"/>
+        </w:rPr>
+        <w:t xml:space="preserve">the </w:t>
+      </w:r>
+      <w:r>
+        <w:rPr>
+          <w:color w:val="C00000"/>
+          <w:lang w:val="en-US"/>
+        </w:rPr>
+        <w:t xml:space="preserve">better way is to add </w:t>
+      </w:r>
+      <w:r>
+        <w:rPr>
+          <w:color w:val="C00000"/>
+          <w:lang w:val="en-US"/>
+        </w:rPr>
+        <w:t>a</w:t>
+      </w:r>
+      <w:r>
+        <w:rPr>
+          <w:color w:val="C00000"/>
+          <w:lang w:val="en-US"/>
+        </w:rPr>
+        <w:t xml:space="preserve"> column</w:t>
+      </w:r>
+      <w:r>
+        <w:rPr>
+          <w:color w:val="C00000"/>
+          <w:lang w:val="en-US"/>
+        </w:rPr>
+        <w:t xml:space="preserve"> reservation number </w:t>
+      </w:r>
+      <w:r>
+        <w:rPr>
+          <w:color w:val="C00000"/>
+          <w:lang w:val="en-US"/>
+        </w:rPr>
+        <w:t xml:space="preserve"> to</w:t>
+      </w:r>
+      <w:r>
+        <w:rPr>
+          <w:color w:val="C00000"/>
+          <w:lang w:val="en-US"/>
+        </w:rPr>
+        <w:t xml:space="preserve"> the </w:t>
+      </w:r>
+      <w:r>
+        <w:rPr>
+          <w:color w:val="C00000"/>
+          <w:lang w:val="en-US"/>
+        </w:rPr>
+        <w:t xml:space="preserve"> </w:t>
+      </w:r>
+      <w:r>
+        <w:rPr>
+          <w:color w:val="C00000"/>
+          <w:lang w:val="en-US"/>
+        </w:rPr>
+        <w:t xml:space="preserve">library_books table. </w:t>
+      </w:r>
+    </w:p>
+    <w:p>
+      <w:pPr>
+        <w:pStyle w:val="Titre4"/>
+        <w:rPr>
+          <w:lang w:val="en-US"/>
+        </w:rPr>
+      </w:pPr>
+      <w:r>
+        <w:rPr>
+          <w:lang w:val="en-US"/>
+        </w:rPr>
+        <w:t>Library_books upadte</w:t>
+      </w:r>
+    </w:p>
+    <w:p>
+      <w:pPr>
+        <w:pStyle w:val="Titre5"/>
+      </w:pPr>
+      <w:r>
+        <w:t>Update</w:t>
+      </w:r>
+    </w:p>
+    <w:p>
+      <w:pPr>
+        <w:contextualSpacing/>
+        <w:rPr>
+          <w:lang w:val="en-US"/>
+        </w:rPr>
+      </w:pPr>
+      <w:r>
+        <w:rPr>
+          <w:lang w:val="en-US"/>
+        </w:rPr>
+        <w:t xml:space="preserve">Addition of column : </w:t>
+      </w:r>
+    </w:p>
+    <w:p>
+      <w:pPr>
+        <w:contextualSpacing/>
+        <w:rPr>
+          <w:lang w:val="en-US"/>
+        </w:rPr>
+      </w:pPr>
+    </w:p>
+    <w:tbl>
+      <w:tblPr>
+        <w:tblStyle w:val="Grilledutableau"/>
+        <w:tblW w:w="0" w:type="auto"/>
+        <w:jc w:val="center"/>
+        <w:tblLook w:val="04A0" w:firstRow="1" w:lastRow="0" w:firstColumn="1" w:lastColumn="0" w:noHBand="0" w:noVBand="1"/>
+      </w:tblPr>
+      <w:tblGrid>
+        <w:gridCol w:w="3020"/>
+        <w:gridCol w:w="3021"/>
+        <w:gridCol w:w="3021"/>
+      </w:tblGrid>
+      <w:tr>
+        <w:trPr>
+          <w:jc w:val="center"/>
+        </w:trPr>
+        <w:tc>
+          <w:tcPr>
+            <w:tcW w:w="3020" w:type="dxa"/>
+            <w:shd w:val="clear" w:color="auto" w:fill="BFBFBF" w:themeFill="background1" w:themeFillShade="BF"/>
+          </w:tcPr>
+          <w:p>
+            <w:pPr>
+              <w:contextualSpacing/>
+              <w:rPr>
+                <w:b/>
+                <w:bCs/>
+                <w:color w:val="694A56" w:themeColor="accent5" w:themeShade="BF"/>
+                <w:sz w:val="24"/>
+                <w:szCs w:val="24"/>
+                <w:lang w:val="en-US"/>
+              </w:rPr>
+            </w:pPr>
+            <w:r>
+              <w:rPr>
+                <w:b/>
+                <w:bCs/>
+                <w:color w:val="694A56" w:themeColor="accent5" w:themeShade="BF"/>
+                <w:sz w:val="24"/>
+                <w:szCs w:val="24"/>
+                <w:lang w:val="en-US"/>
+              </w:rPr>
+              <w:t>Column Name</w:t>
+            </w:r>
+          </w:p>
+        </w:tc>
+        <w:tc>
+          <w:tcPr>
+            <w:tcW w:w="3021" w:type="dxa"/>
+            <w:shd w:val="clear" w:color="auto" w:fill="BFBFBF" w:themeFill="background1" w:themeFillShade="BF"/>
+          </w:tcPr>
+          <w:p>
+            <w:pPr>
+              <w:contextualSpacing/>
+              <w:rPr>
+                <w:b/>
+                <w:bCs/>
+                <w:color w:val="694A56" w:themeColor="accent5" w:themeShade="BF"/>
+                <w:sz w:val="24"/>
+                <w:szCs w:val="24"/>
+                <w:lang w:val="en-US"/>
+              </w:rPr>
+            </w:pPr>
+            <w:r>
+              <w:rPr>
+                <w:b/>
+                <w:bCs/>
+                <w:color w:val="694A56" w:themeColor="accent5" w:themeShade="BF"/>
+                <w:sz w:val="24"/>
+                <w:szCs w:val="24"/>
+                <w:lang w:val="en-US"/>
+              </w:rPr>
+              <w:t>Type</w:t>
+            </w:r>
+          </w:p>
+        </w:tc>
+        <w:tc>
+          <w:tcPr>
+            <w:tcW w:w="3021" w:type="dxa"/>
+            <w:shd w:val="clear" w:color="auto" w:fill="BFBFBF" w:themeFill="background1" w:themeFillShade="BF"/>
+          </w:tcPr>
+          <w:p>
+            <w:pPr>
+              <w:contextualSpacing/>
+              <w:rPr>
+                <w:b/>
+                <w:bCs/>
+                <w:color w:val="694A56" w:themeColor="accent5" w:themeShade="BF"/>
+                <w:sz w:val="24"/>
+                <w:szCs w:val="24"/>
+                <w:lang w:val="en-US"/>
+              </w:rPr>
+            </w:pPr>
+            <w:r>
+              <w:rPr>
+                <w:b/>
+                <w:bCs/>
+                <w:color w:val="694A56" w:themeColor="accent5" w:themeShade="BF"/>
+                <w:sz w:val="24"/>
+                <w:szCs w:val="24"/>
+                <w:lang w:val="en-US"/>
+              </w:rPr>
+              <w:t>Constrains</w:t>
+            </w:r>
+          </w:p>
+        </w:tc>
+      </w:tr>
+      <w:tr>
+        <w:trPr>
+          <w:jc w:val="center"/>
+        </w:trPr>
+        <w:tc>
+          <w:tcPr>
+            <w:tcW w:w="3020" w:type="dxa"/>
+          </w:tcPr>
+          <w:p>
+            <w:pPr>
+              <w:pStyle w:val="Paragraphedeliste"/>
+              <w:ind w:left="0"/>
+              <w:rPr>
+                <w:lang w:val="en-US"/>
+              </w:rPr>
+            </w:pPr>
+            <w:r>
+              <w:rPr>
+                <w:lang w:val="en-US"/>
+              </w:rPr>
+              <w:t>Number_of_reservation</w:t>
+            </w:r>
+            <w:r>
+              <w:rPr>
+                <w:lang w:val="en-US"/>
+              </w:rPr>
+              <w:t>s</w:t>
+            </w:r>
+          </w:p>
+        </w:tc>
+        <w:tc>
+          <w:tcPr>
+            <w:tcW w:w="3021" w:type="dxa"/>
+          </w:tcPr>
+          <w:p>
+            <w:pPr>
+              <w:pStyle w:val="Paragraphedeliste"/>
+              <w:ind w:left="0"/>
+              <w:rPr>
+                <w:lang w:val="en-US"/>
+              </w:rPr>
+            </w:pPr>
+            <w:r>
+              <w:rPr>
+                <w:lang w:val="en-US"/>
+              </w:rPr>
+              <w:t>String</w:t>
+            </w:r>
+          </w:p>
+        </w:tc>
+        <w:tc>
+          <w:tcPr>
+            <w:tcW w:w="3021" w:type="dxa"/>
+          </w:tcPr>
+          <w:p>
+            <w:pPr>
+              <w:pStyle w:val="Paragraphedeliste"/>
+              <w:ind w:left="0"/>
+              <w:rPr>
+                <w:lang w:val="en-US"/>
+              </w:rPr>
+            </w:pPr>
+            <w:r>
+              <w:rPr>
+                <w:lang w:val="en-US"/>
+              </w:rPr>
+              <w:t>NotNull</w:t>
+            </w:r>
+          </w:p>
+        </w:tc>
+      </w:tr>
+    </w:tbl>
+    <w:p>
+      <w:pPr>
+        <w:pStyle w:val="Titre5"/>
+        <w:contextualSpacing/>
+      </w:pPr>
+      <w:r>
+        <w:t>Request cover</w:t>
+      </w:r>
+    </w:p>
+    <w:p>
+      <w:pPr>
+        <w:contextualSpacing/>
+        <w:rPr>
+          <w:lang w:val="en-US"/>
+        </w:rPr>
+      </w:pPr>
+      <w:r>
+        <w:rPr>
+          <w:lang w:val="en-US"/>
+        </w:rPr>
+        <w:t>No more 2 reservation by exemplary</w:t>
+      </w:r>
+    </w:p>
+    <w:p>
+      <w:pPr>
+        <w:pStyle w:val="Titre5"/>
+      </w:pPr>
+      <w:r>
+        <w:t>Annex</w:t>
+      </w:r>
+    </w:p>
+    <w:p>
+      <w:pPr>
+        <w:rPr>
+          <w:lang w:val="en-US"/>
+        </w:rPr>
+      </w:pPr>
+      <w:r>
+        <w:rPr>
+          <w:lang w:val="en-US"/>
+        </w:rPr>
+        <w:t>SQL power architect :</w:t>
+      </w:r>
+    </w:p>
+    <w:p>
+      <w:pPr>
+        <w:pStyle w:val="Paragraphedeliste"/>
+        <w:numPr>
+          <w:ilvl w:val="0"/>
+          <w:numId w:val="1"/>
+        </w:numPr>
+        <w:rPr>
+          <w:lang w:val="en-US"/>
+        </w:rPr>
+      </w:pPr>
+      <w:r>
+        <w:rPr>
+          <w:lang w:val="en-US"/>
+        </w:rPr>
+        <w:t xml:space="preserve">\P7_DOC\mpd </w:t>
+      </w:r>
+      <w:r>
+        <w:rPr>
+          <w:lang w:val="en-US"/>
+        </w:rPr>
+        <w:t>\</w:t>
+      </w:r>
+      <w:r>
+        <w:rPr>
+          <w:lang w:val="en-US"/>
+        </w:rPr>
+        <w:t>Library_mpd_v1.2.architect</w:t>
+      </w:r>
+    </w:p>
+    <w:p>
+      <w:pPr>
+        <w:pStyle w:val="Paragraphedeliste"/>
+        <w:numPr>
+          <w:ilvl w:val="0"/>
+          <w:numId w:val="1"/>
+        </w:numPr>
+        <w:rPr>
+          <w:lang w:val="en-US"/>
+        </w:rPr>
+      </w:pPr>
+      <w:r>
+        <w:rPr>
+          <w:lang w:val="en-US"/>
+        </w:rPr>
+        <w:t xml:space="preserve">\P7_DOC\mpd </w:t>
+      </w:r>
+      <w:r>
+        <w:rPr>
+          <w:lang w:val="en-US"/>
+        </w:rPr>
+        <w:t>\</w:t>
+      </w:r>
+      <w:r>
+        <w:rPr>
+          <w:lang w:val="en-US"/>
+        </w:rPr>
+        <w:t>Library_mpd_v1.</w:t>
+      </w:r>
+      <w:r>
+        <w:rPr>
+          <w:lang w:val="en-US"/>
+        </w:rPr>
+        <w:t>2</w:t>
+      </w:r>
+      <w:r>
+        <w:rPr>
+          <w:lang w:val="en-US"/>
+        </w:rPr>
+        <w:t>.pdf</w:t>
+      </w:r>
+    </w:p>
+    <w:p>
+      <w:pPr>
+        <w:rPr>
+          <w:lang w:val="en-US"/>
+        </w:rPr>
+      </w:pPr>
+      <w:r>
+        <w:rPr>
+          <w:lang w:val="en-US"/>
+        </w:rPr>
+        <w:t>SQl file :</w:t>
+      </w:r>
+    </w:p>
+    <w:p>
+      <w:pPr>
+        <w:pStyle w:val="Paragraphedeliste"/>
+        <w:numPr>
+          <w:ilvl w:val="0"/>
+          <w:numId w:val="1"/>
+        </w:numPr>
+        <w:rPr>
+          <w:lang w:val="en-US"/>
+        </w:rPr>
+      </w:pPr>
+      <w:r>
+        <w:rPr>
+          <w:lang w:val="en-US"/>
+        </w:rPr>
+        <w:t>\P7_DB\Ticket_1_Update_DB_v1.2.sql</w:t>
+      </w:r>
       <w:r>
         <w:rPr>
           <w:lang w:val="en-US"/>
@@ -2825,14 +3581,12 @@
           <w:lang w:val="en-US"/>
         </w:rPr>
       </w:pPr>
-      <w:proofErr w:type="spellStart"/>
       <w:r>
         <w:rPr>
           <w:lang w:val="en-US"/>
         </w:rPr>
         <w:t>libraryReservations</w:t>
       </w:r>
-      <w:proofErr w:type="spellEnd"/>
     </w:p>
     <w:p>
       <w:pPr>
@@ -3647,7 +4401,7 @@
   <w:style w:type="paragraph" w:default="1" w:styleId="Normal">
     <w:name w:val="Normal"/>
     <w:qFormat/>
-    <w:rsid w:val="00786F3F"/>
+    <w:rsid w:val="0039157D"/>
   </w:style>
   <w:style w:type="paragraph" w:styleId="Titre1">
     <w:name w:val="heading 1"/>

</xml_diff>

<commit_message>
Add Activity diagram and Flowchart
Feature implementation start
</commit_message>
<xml_diff>
--- a/P10_ticket_management/ticket_1/ticket_1_On_going.docx
+++ b/P10_ticket_management/ticket_1/ticket_1_On_going.docx
@@ -1259,8 +1259,13 @@
         <w:contextualSpacing/>
       </w:pPr>
       <w:r>
-        <w:t>The customer</w:t>
-      </w:r>
+        <w:t xml:space="preserve">The </w:t>
+      </w:r>
+      <w:proofErr w:type="spellStart"/>
+      <w:r>
+        <w:t>customer</w:t>
+      </w:r>
+      <w:proofErr w:type="spellEnd"/>
     </w:p>
     <w:p>
       <w:pPr>
@@ -1444,8 +1449,58 @@
         <w:rPr>
           <w:lang w:val="en-US"/>
         </w:rPr>
-        <w:t>Il sera alors ajouté à la liste d’attente</w:t>
-      </w:r>
+        <w:t xml:space="preserve">Il sera </w:t>
+      </w:r>
+      <w:proofErr w:type="spellStart"/>
+      <w:r>
+        <w:rPr>
+          <w:lang w:val="en-US"/>
+        </w:rPr>
+        <w:t>alors</w:t>
+      </w:r>
+      <w:proofErr w:type="spellEnd"/>
+      <w:r>
+        <w:rPr>
+          <w:lang w:val="en-US"/>
+        </w:rPr>
+        <w:t xml:space="preserve"> </w:t>
+      </w:r>
+      <w:proofErr w:type="spellStart"/>
+      <w:r>
+        <w:rPr>
+          <w:lang w:val="en-US"/>
+        </w:rPr>
+        <w:t>ajouté</w:t>
+      </w:r>
+      <w:proofErr w:type="spellEnd"/>
+      <w:r>
+        <w:rPr>
+          <w:lang w:val="en-US"/>
+        </w:rPr>
+        <w:t xml:space="preserve"> à la </w:t>
+      </w:r>
+      <w:proofErr w:type="spellStart"/>
+      <w:r>
+        <w:rPr>
+          <w:lang w:val="en-US"/>
+        </w:rPr>
+        <w:t>liste</w:t>
+      </w:r>
+      <w:proofErr w:type="spellEnd"/>
+      <w:r>
+        <w:rPr>
+          <w:lang w:val="en-US"/>
+        </w:rPr>
+        <w:t xml:space="preserve"> </w:t>
+      </w:r>
+      <w:proofErr w:type="spellStart"/>
+      <w:r>
+        <w:rPr>
+          <w:lang w:val="en-US"/>
+        </w:rPr>
+        <w:t>d’attente</w:t>
+      </w:r>
+      <w:proofErr w:type="spellEnd"/>
     </w:p>
     <w:p>
       <w:pPr>
@@ -1470,9 +1525,11 @@
       <w:r>
         <w:t xml:space="preserve">L’usager doit pouvoir annuler une </w:t>
       </w:r>
+      <w:proofErr w:type="spellStart"/>
       <w:r>
         <w:t>reservation</w:t>
       </w:r>
+      <w:proofErr w:type="spellEnd"/>
     </w:p>
     <w:p>
       <w:pPr>
@@ -1562,6 +1619,7 @@
         </w:rPr>
         <w:t xml:space="preserve">Add </w:t>
       </w:r>
+      <w:proofErr w:type="spellStart"/>
       <w:r>
         <w:rPr>
           <w:lang w:val="en-US"/>
@@ -1584,7 +1642,14 @@
         <w:rPr>
           <w:lang w:val="en-US"/>
         </w:rPr>
-        <w:t>reservation on LIBRARY database.</w:t>
+        <w:t>reservation</w:t>
+      </w:r>
+      <w:proofErr w:type="spellEnd"/>
+      <w:r>
+        <w:rPr>
+          <w:lang w:val="en-US"/>
+        </w:rPr>
+        <w:t xml:space="preserve"> on LIBRARY database.</w:t>
       </w:r>
     </w:p>
     <w:p>
@@ -1796,11 +1861,19 @@
                 <w:lang w:val="en-US"/>
               </w:rPr>
             </w:pPr>
-            <w:r>
-              <w:rPr>
-                <w:lang w:val="en-US"/>
-              </w:rPr>
-              <w:t>NotNull / Unique</w:t>
+            <w:proofErr w:type="spellStart"/>
+            <w:r>
+              <w:rPr>
+                <w:lang w:val="en-US"/>
+              </w:rPr>
+              <w:t>NotNull</w:t>
+            </w:r>
+            <w:proofErr w:type="spellEnd"/>
+            <w:r>
+              <w:rPr>
+                <w:lang w:val="en-US"/>
+              </w:rPr>
+              <w:t xml:space="preserve"> / Unique</w:t>
             </w:r>
           </w:p>
         </w:tc>
@@ -1821,12 +1894,14 @@
                 <w:lang w:val="en-US"/>
               </w:rPr>
             </w:pPr>
+            <w:proofErr w:type="spellStart"/>
             <w:r>
               <w:rPr>
                 <w:lang w:val="en-US"/>
               </w:rPr>
               <w:t>notification_date</w:t>
             </w:r>
+            <w:proofErr w:type="spellEnd"/>
           </w:p>
         </w:tc>
         <w:tc>
@@ -1886,12 +1961,14 @@
                 <w:lang w:val="en-US"/>
               </w:rPr>
             </w:pPr>
+            <w:proofErr w:type="spellStart"/>
             <w:r>
               <w:rPr>
                 <w:lang w:val="en-US"/>
               </w:rPr>
               <w:t>canceled_status</w:t>
             </w:r>
+            <w:proofErr w:type="spellEnd"/>
           </w:p>
         </w:tc>
         <w:tc>
@@ -1926,12 +2003,14 @@
                 <w:lang w:val="en-US"/>
               </w:rPr>
             </w:pPr>
+            <w:proofErr w:type="spellStart"/>
             <w:r>
               <w:rPr>
                 <w:lang w:val="en-US"/>
               </w:rPr>
               <w:t>NotNull</w:t>
             </w:r>
+            <w:proofErr w:type="spellEnd"/>
           </w:p>
         </w:tc>
       </w:tr>
@@ -1991,12 +2070,14 @@
                 <w:lang w:val="en-US"/>
               </w:rPr>
             </w:pPr>
+            <w:proofErr w:type="spellStart"/>
             <w:r>
               <w:rPr>
                 <w:lang w:val="en-US"/>
               </w:rPr>
               <w:t>NotNull</w:t>
             </w:r>
+            <w:proofErr w:type="spellEnd"/>
           </w:p>
         </w:tc>
       </w:tr>
@@ -2016,12 +2097,14 @@
                 <w:lang w:val="en-US"/>
               </w:rPr>
             </w:pPr>
+            <w:proofErr w:type="spellStart"/>
             <w:r>
               <w:rPr>
                 <w:lang w:val="en-US"/>
               </w:rPr>
               <w:t>library_book_fk</w:t>
             </w:r>
+            <w:proofErr w:type="spellEnd"/>
           </w:p>
         </w:tc>
         <w:tc>
@@ -2056,12 +2139,14 @@
                 <w:lang w:val="en-US"/>
               </w:rPr>
             </w:pPr>
+            <w:proofErr w:type="spellStart"/>
             <w:r>
               <w:rPr>
                 <w:lang w:val="en-US"/>
               </w:rPr>
               <w:t>NotNull</w:t>
             </w:r>
+            <w:proofErr w:type="spellEnd"/>
           </w:p>
         </w:tc>
       </w:tr>
@@ -2081,6 +2166,7 @@
                 <w:lang w:val="en-US"/>
               </w:rPr>
             </w:pPr>
+            <w:proofErr w:type="spellStart"/>
             <w:r>
               <w:rPr>
                 <w:lang w:val="en-US"/>
@@ -2093,6 +2179,7 @@
               </w:rPr>
               <w:t>ibrary_customer_fk</w:t>
             </w:r>
+            <w:proofErr w:type="spellEnd"/>
           </w:p>
         </w:tc>
         <w:tc>
@@ -2127,12 +2214,14 @@
                 <w:lang w:val="en-US"/>
               </w:rPr>
             </w:pPr>
+            <w:proofErr w:type="spellStart"/>
             <w:r>
               <w:rPr>
                 <w:lang w:val="en-US"/>
               </w:rPr>
               <w:t>NotNull</w:t>
             </w:r>
+            <w:proofErr w:type="spellEnd"/>
           </w:p>
         </w:tc>
       </w:tr>
@@ -2153,11 +2242,19 @@
           <w:lang w:val="en-US"/>
         </w:rPr>
       </w:pPr>
-      <w:r>
-        <w:rPr>
-          <w:lang w:val="en-US"/>
-        </w:rPr>
-        <w:t>notification_date = 48 Hours delay</w:t>
+      <w:proofErr w:type="spellStart"/>
+      <w:r>
+        <w:rPr>
+          <w:lang w:val="en-US"/>
+        </w:rPr>
+        <w:t>notification_date</w:t>
+      </w:r>
+      <w:proofErr w:type="spellEnd"/>
+      <w:r>
+        <w:rPr>
+          <w:lang w:val="en-US"/>
+        </w:rPr>
+        <w:t xml:space="preserve"> = 48 Hours delay</w:t>
       </w:r>
     </w:p>
     <w:p>
@@ -2167,11 +2264,19 @@
           <w:lang w:val="en-US"/>
         </w:rPr>
       </w:pPr>
-      <w:r>
-        <w:rPr>
-          <w:lang w:val="en-US"/>
-        </w:rPr>
-        <w:t>canceled_status = book loaned or out of delay, customer reservation canceling</w:t>
+      <w:proofErr w:type="spellStart"/>
+      <w:r>
+        <w:rPr>
+          <w:lang w:val="en-US"/>
+        </w:rPr>
+        <w:t>canceled_status</w:t>
+      </w:r>
+      <w:proofErr w:type="spellEnd"/>
+      <w:r>
+        <w:rPr>
+          <w:lang w:val="en-US"/>
+        </w:rPr>
+        <w:t xml:space="preserve"> = book loaned or out of delay, customer reservation canceling</w:t>
       </w:r>
     </w:p>
     <w:p>
@@ -2195,11 +2300,19 @@
           <w:lang w:val="en-US"/>
         </w:rPr>
       </w:pPr>
-      <w:r>
-        <w:rPr>
-          <w:lang w:val="en-US"/>
-        </w:rPr>
-        <w:t>library_book_fk = all related book information, all books can be reserved</w:t>
+      <w:proofErr w:type="spellStart"/>
+      <w:r>
+        <w:rPr>
+          <w:lang w:val="en-US"/>
+        </w:rPr>
+        <w:t>library_book_fk</w:t>
+      </w:r>
+      <w:proofErr w:type="spellEnd"/>
+      <w:r>
+        <w:rPr>
+          <w:lang w:val="en-US"/>
+        </w:rPr>
+        <w:t xml:space="preserve"> = all related book information, all books can be reserved</w:t>
       </w:r>
     </w:p>
     <w:p>
@@ -2213,7 +2326,21 @@
         <w:rPr>
           <w:lang w:val="en-US"/>
         </w:rPr>
-        <w:t>library library_customer_fk = all related customer information and restriction</w:t>
+        <w:t xml:space="preserve">library </w:t>
+      </w:r>
+      <w:proofErr w:type="spellStart"/>
+      <w:r>
+        <w:rPr>
+          <w:lang w:val="en-US"/>
+        </w:rPr>
+        <w:t>library_customer_fk</w:t>
+      </w:r>
+      <w:proofErr w:type="spellEnd"/>
+      <w:r>
+        <w:rPr>
+          <w:lang w:val="en-US"/>
+        </w:rPr>
+        <w:t xml:space="preserve"> = all related customer information and restriction</w:t>
       </w:r>
       <w:r>
         <w:rPr>
@@ -2276,8 +2403,16 @@
         <w:rPr>
           <w:lang w:val="en-US"/>
         </w:rPr>
-        <w:t>\P7_DOC\mpd</w:t>
-      </w:r>
+        <w:t>\P7_DOC\</w:t>
+      </w:r>
+      <w:proofErr w:type="spellStart"/>
+      <w:r>
+        <w:rPr>
+          <w:lang w:val="en-US"/>
+        </w:rPr>
+        <w:t>mpd</w:t>
+      </w:r>
+      <w:proofErr w:type="spellEnd"/>
       <w:r>
         <w:rPr>
           <w:lang w:val="en-US"/>
@@ -2312,7 +2447,21 @@
         <w:rPr>
           <w:lang w:val="en-US"/>
         </w:rPr>
-        <w:t xml:space="preserve">\P7_DOC\mpd </w:t>
+        <w:t>\P7_DOC\</w:t>
+      </w:r>
+      <w:proofErr w:type="spellStart"/>
+      <w:r>
+        <w:rPr>
+          <w:lang w:val="en-US"/>
+        </w:rPr>
+        <w:t>mpd</w:t>
+      </w:r>
+      <w:proofErr w:type="spellEnd"/>
+      <w:r>
+        <w:rPr>
+          <w:lang w:val="en-US"/>
+        </w:rPr>
+        <w:t xml:space="preserve"> </w:t>
       </w:r>
       <w:r>
         <w:rPr>
@@ -2345,11 +2494,19 @@
           <w:lang w:val="en-US"/>
         </w:rPr>
       </w:pPr>
-      <w:r>
-        <w:rPr>
-          <w:lang w:val="en-US"/>
-        </w:rPr>
-        <w:t>SQl file :</w:t>
+      <w:proofErr w:type="spellStart"/>
+      <w:r>
+        <w:rPr>
+          <w:lang w:val="en-US"/>
+        </w:rPr>
+        <w:t>SQl</w:t>
+      </w:r>
+      <w:proofErr w:type="spellEnd"/>
+      <w:r>
+        <w:rPr>
+          <w:lang w:val="en-US"/>
+        </w:rPr>
+        <w:t xml:space="preserve"> file :</w:t>
       </w:r>
     </w:p>
     <w:p>
@@ -2643,12 +2800,21 @@
                 <w:lang w:val="en-US"/>
               </w:rPr>
             </w:pPr>
+            <w:proofErr w:type="spellStart"/>
             <w:r>
               <w:rPr>
                 <w:strike/>
                 <w:lang w:val="en-US"/>
               </w:rPr>
-              <w:t>NotNull / Unique</w:t>
+              <w:t>NotNull</w:t>
+            </w:r>
+            <w:proofErr w:type="spellEnd"/>
+            <w:r>
+              <w:rPr>
+                <w:strike/>
+                <w:lang w:val="en-US"/>
+              </w:rPr>
+              <w:t xml:space="preserve"> / Unique</w:t>
             </w:r>
           </w:p>
         </w:tc>
@@ -2670,6 +2836,7 @@
                 <w:lang w:val="en-US"/>
               </w:rPr>
             </w:pPr>
+            <w:proofErr w:type="spellStart"/>
             <w:r>
               <w:rPr>
                 <w:strike/>
@@ -2677,6 +2844,7 @@
               </w:rPr>
               <w:t>Number_of_reservation</w:t>
             </w:r>
+            <w:proofErr w:type="spellEnd"/>
           </w:p>
         </w:tc>
         <w:tc>
@@ -2714,6 +2882,7 @@
                 <w:lang w:val="en-US"/>
               </w:rPr>
             </w:pPr>
+            <w:proofErr w:type="spellStart"/>
             <w:r>
               <w:rPr>
                 <w:strike/>
@@ -2721,6 +2890,7 @@
               </w:rPr>
               <w:t>NotNull</w:t>
             </w:r>
+            <w:proofErr w:type="spellEnd"/>
           </w:p>
         </w:tc>
       </w:tr>
@@ -2741,6 +2911,7 @@
                 <w:lang w:val="en-US"/>
               </w:rPr>
             </w:pPr>
+            <w:proofErr w:type="spellStart"/>
             <w:r>
               <w:rPr>
                 <w:strike/>
@@ -2762,6 +2933,7 @@
               </w:rPr>
               <w:t>_fk</w:t>
             </w:r>
+            <w:proofErr w:type="spellEnd"/>
           </w:p>
         </w:tc>
         <w:tc>
@@ -2799,6 +2971,7 @@
                 <w:lang w:val="en-US"/>
               </w:rPr>
             </w:pPr>
+            <w:proofErr w:type="spellStart"/>
             <w:r>
               <w:rPr>
                 <w:strike/>
@@ -2806,6 +2979,7 @@
               </w:rPr>
               <w:t>NotNull</w:t>
             </w:r>
+            <w:proofErr w:type="spellEnd"/>
           </w:p>
         </w:tc>
       </w:tr>
@@ -2862,21 +3036,7 @@
           <w:strike/>
           <w:lang w:val="en-US"/>
         </w:rPr>
-        <w:t>SQ</w:t>
-      </w:r>
-      <w:r>
-        <w:rPr>
-          <w:strike/>
-          <w:lang w:val="en-US"/>
-        </w:rPr>
-        <w:t>L</w:t>
-      </w:r>
-      <w:r>
-        <w:rPr>
-          <w:strike/>
-          <w:lang w:val="en-US"/>
-        </w:rPr>
-        <w:t xml:space="preserve"> power architect :</w:t>
+        <w:t>SQL power architect :</w:t>
       </w:r>
     </w:p>
     <w:p>
@@ -2896,21 +3056,23 @@
           <w:strike/>
           <w:lang w:val="en-US"/>
         </w:rPr>
-        <w:t>\P7_DOC\mpd \Library_mpd_v1.</w:t>
-      </w:r>
+        <w:t>\P7_DOC\</w:t>
+      </w:r>
+      <w:proofErr w:type="spellStart"/>
       <w:r>
         <w:rPr>
           <w:strike/>
           <w:lang w:val="en-US"/>
         </w:rPr>
-        <w:t>1</w:t>
-      </w:r>
+        <w:t>mpd</w:t>
+      </w:r>
+      <w:proofErr w:type="spellEnd"/>
       <w:r>
         <w:rPr>
           <w:strike/>
           <w:lang w:val="en-US"/>
         </w:rPr>
-        <w:t>.architect</w:t>
+        <w:t xml:space="preserve"> \Library_mpd_v1.1.architect</w:t>
       </w:r>
     </w:p>
     <w:p>
@@ -2930,21 +3092,23 @@
           <w:strike/>
           <w:lang w:val="en-US"/>
         </w:rPr>
-        <w:t>\P7_DOC\mpd \Library_mpd_v1.</w:t>
-      </w:r>
+        <w:t>\P7_DOC\</w:t>
+      </w:r>
+      <w:proofErr w:type="spellStart"/>
       <w:r>
         <w:rPr>
           <w:strike/>
           <w:lang w:val="en-US"/>
         </w:rPr>
-        <w:t>1</w:t>
-      </w:r>
+        <w:t>mpd</w:t>
+      </w:r>
+      <w:proofErr w:type="spellEnd"/>
       <w:r>
         <w:rPr>
           <w:strike/>
           <w:lang w:val="en-US"/>
         </w:rPr>
-        <w:t>.pdf</w:t>
+        <w:t xml:space="preserve"> \Library_mpd_v1.1.pdf</w:t>
       </w:r>
     </w:p>
     <w:p>
@@ -2954,12 +3118,21 @@
           <w:lang w:val="en-US"/>
         </w:rPr>
       </w:pPr>
+      <w:proofErr w:type="spellStart"/>
       <w:r>
         <w:rPr>
           <w:strike/>
           <w:lang w:val="en-US"/>
         </w:rPr>
-        <w:t>SQl file :</w:t>
+        <w:t>SQl</w:t>
+      </w:r>
+      <w:proofErr w:type="spellEnd"/>
+      <w:r>
+        <w:rPr>
+          <w:strike/>
+          <w:lang w:val="en-US"/>
+        </w:rPr>
+        <w:t xml:space="preserve"> file :</w:t>
       </w:r>
     </w:p>
     <w:p>
@@ -2979,21 +3152,7 @@
           <w:strike/>
           <w:lang w:val="en-US"/>
         </w:rPr>
-        <w:t>\P7_DB\Ticket_1_Update_DB_v1.</w:t>
-      </w:r>
-      <w:r>
-        <w:rPr>
-          <w:strike/>
-          <w:lang w:val="en-US"/>
-        </w:rPr>
-        <w:t>1</w:t>
-      </w:r>
-      <w:r>
-        <w:rPr>
-          <w:strike/>
-          <w:lang w:val="en-US"/>
-        </w:rPr>
-        <w:t>.sql</w:t>
+        <w:t>\P7_DB\Ticket_1_Update_DB_v1.1.sql</w:t>
       </w:r>
     </w:p>
     <w:p>
@@ -3162,12 +3321,21 @@
         </w:rPr>
         <w:t xml:space="preserve"> </w:t>
       </w:r>
+      <w:proofErr w:type="spellStart"/>
       <w:r>
         <w:rPr>
           <w:color w:val="C00000"/>
           <w:lang w:val="en-US"/>
         </w:rPr>
-        <w:t xml:space="preserve">library_books table. </w:t>
+        <w:t>library_books</w:t>
+      </w:r>
+      <w:proofErr w:type="spellEnd"/>
+      <w:r>
+        <w:rPr>
+          <w:color w:val="C00000"/>
+          <w:lang w:val="en-US"/>
+        </w:rPr>
+        <w:t xml:space="preserve"> table. </w:t>
       </w:r>
     </w:p>
     <w:p>
@@ -3337,6 +3505,7 @@
                 <w:lang w:val="en-US"/>
               </w:rPr>
             </w:pPr>
+            <w:proofErr w:type="spellStart"/>
             <w:r>
               <w:rPr>
                 <w:lang w:val="en-US"/>
@@ -3349,6 +3518,7 @@
               </w:rPr>
               <w:t>s</w:t>
             </w:r>
+            <w:proofErr w:type="spellEnd"/>
           </w:p>
         </w:tc>
         <w:tc>
@@ -3383,12 +3553,14 @@
                 <w:lang w:val="en-US"/>
               </w:rPr>
             </w:pPr>
+            <w:proofErr w:type="spellStart"/>
             <w:r>
               <w:rPr>
                 <w:lang w:val="en-US"/>
               </w:rPr>
               <w:t>NotNull</w:t>
             </w:r>
+            <w:proofErr w:type="spellEnd"/>
           </w:p>
         </w:tc>
       </w:tr>
@@ -3452,7 +3624,21 @@
         <w:rPr>
           <w:lang w:val="en-US"/>
         </w:rPr>
-        <w:t xml:space="preserve">\P7_DOC\mpd </w:t>
+        <w:t>\P7_DOC\</w:t>
+      </w:r>
+      <w:proofErr w:type="spellStart"/>
+      <w:r>
+        <w:rPr>
+          <w:lang w:val="en-US"/>
+        </w:rPr>
+        <w:t>mpd</w:t>
+      </w:r>
+      <w:proofErr w:type="spellEnd"/>
+      <w:r>
+        <w:rPr>
+          <w:lang w:val="en-US"/>
+        </w:rPr>
+        <w:t xml:space="preserve"> </w:t>
       </w:r>
       <w:r>
         <w:rPr>
@@ -3482,7 +3668,21 @@
         <w:rPr>
           <w:lang w:val="en-US"/>
         </w:rPr>
-        <w:t xml:space="preserve">\P7_DOC\mpd </w:t>
+        <w:t>\P7_DOC\</w:t>
+      </w:r>
+      <w:proofErr w:type="spellStart"/>
+      <w:r>
+        <w:rPr>
+          <w:lang w:val="en-US"/>
+        </w:rPr>
+        <w:t>mpd</w:t>
+      </w:r>
+      <w:proofErr w:type="spellEnd"/>
+      <w:r>
+        <w:rPr>
+          <w:lang w:val="en-US"/>
+        </w:rPr>
+        <w:t xml:space="preserve"> </w:t>
       </w:r>
       <w:r>
         <w:rPr>
@@ -3515,11 +3715,19 @@
           <w:lang w:val="en-US"/>
         </w:rPr>
       </w:pPr>
-      <w:r>
-        <w:rPr>
-          <w:lang w:val="en-US"/>
-        </w:rPr>
-        <w:t>SQl file :</w:t>
+      <w:proofErr w:type="spellStart"/>
+      <w:r>
+        <w:rPr>
+          <w:lang w:val="en-US"/>
+        </w:rPr>
+        <w:t>SQl</w:t>
+      </w:r>
+      <w:proofErr w:type="spellEnd"/>
+      <w:r>
+        <w:rPr>
+          <w:lang w:val="en-US"/>
+        </w:rPr>
+        <w:t xml:space="preserve"> file :</w:t>
       </w:r>
     </w:p>
     <w:p>
@@ -3548,6 +3756,13 @@
     </w:p>
     <w:p>
       <w:pPr>
+        <w:rPr>
+          <w:lang w:val="en-US"/>
+        </w:rPr>
+      </w:pPr>
+    </w:p>
+    <w:p>
+      <w:pPr>
         <w:pStyle w:val="Titre2"/>
         <w:rPr>
           <w:lang w:val="en-US"/>
@@ -3557,7 +3772,6 @@
         <w:rPr>
           <w:lang w:val="en-US"/>
         </w:rPr>
-        <w:lastRenderedPageBreak/>
         <w:t>New micro-service</w:t>
       </w:r>
     </w:p>
@@ -3581,12 +3795,14 @@
           <w:lang w:val="en-US"/>
         </w:rPr>
       </w:pPr>
+      <w:proofErr w:type="spellStart"/>
       <w:r>
         <w:rPr>
           <w:lang w:val="en-US"/>
         </w:rPr>
         <w:t>libraryReservations</w:t>
       </w:r>
+      <w:proofErr w:type="spellEnd"/>
     </w:p>
     <w:p>
       <w:pPr>
@@ -3612,16 +3828,71 @@
         <w:rPr>
           <w:lang w:val="en-US"/>
         </w:rPr>
-        <w:t xml:space="preserve">In charge of managing the book reservation, and related to the new database tables created </w:t>
-      </w:r>
-      <w:proofErr w:type="gramStart"/>
-      <w:r>
-        <w:rPr>
-          <w:lang w:val="en-US"/>
-        </w:rPr>
-        <w:t>above</w:t>
-      </w:r>
-      <w:proofErr w:type="gramEnd"/>
+        <w:t>In charge of managing the book reservation, and related to the new database tables created above</w:t>
+      </w:r>
+    </w:p>
+    <w:p>
+      <w:pPr>
+        <w:rPr>
+          <w:lang w:val="en-US"/>
+        </w:rPr>
+      </w:pPr>
+    </w:p>
+    <w:p>
+      <w:pPr>
+        <w:pStyle w:val="Titre2"/>
+        <w:rPr>
+          <w:lang w:val="en-US"/>
+        </w:rPr>
+      </w:pPr>
+      <w:r>
+        <w:rPr>
+          <w:lang w:val="en-US"/>
+        </w:rPr>
+        <w:t xml:space="preserve">Featue implementation </w:t>
+      </w:r>
+    </w:p>
+    <w:p>
+      <w:pPr>
+        <w:rPr>
+          <w:lang w:val="en-US"/>
+        </w:rPr>
+      </w:pPr>
+    </w:p>
+    <w:p>
+      <w:pPr>
+        <w:rPr>
+          <w:lang w:val="en-US"/>
+        </w:rPr>
+      </w:pPr>
+      <w:r>
+        <w:rPr>
+          <w:lang w:val="en-US"/>
+        </w:rPr>
+        <w:t>See activity diagram and flowchart</w:t>
+      </w:r>
+      <w:r>
+        <w:rPr>
+          <w:lang w:val="en-US"/>
+        </w:rPr>
+        <w:t xml:space="preserve"> :</w:t>
+      </w:r>
+    </w:p>
+    <w:p>
+      <w:pPr>
+        <w:rPr>
+          <w:lang w:val="en-US"/>
+        </w:rPr>
+      </w:pPr>
+      <w:hyperlink r:id="rId7" w:history="1">
+        <w:r>
+          <w:rPr>
+            <w:rStyle w:val="Lienhypertexte"/>
+            <w:lang w:val="en-US"/>
+          </w:rPr>
+          <w:t>Ticket_1_Activity_Diagram_and_Flowchart.lnk</w:t>
+        </w:r>
+      </w:hyperlink>
     </w:p>
     <w:p>
       <w:pPr>
@@ -3700,7 +3971,7 @@
                     <pic:cNvPicPr/>
                   </pic:nvPicPr>
                   <pic:blipFill>
-                    <a:blip r:embed="rId7"/>
+                    <a:blip r:embed="rId8"/>
                     <a:stretch>
                       <a:fillRect/>
                     </a:stretch>
@@ -3762,7 +4033,7 @@
                     <pic:cNvPicPr/>
                   </pic:nvPicPr>
                   <pic:blipFill>
-                    <a:blip r:embed="rId8"/>
+                    <a:blip r:embed="rId9"/>
                     <a:stretch>
                       <a:fillRect/>
                     </a:stretch>

</xml_diff>